<commit_message>
Alteração Commit & Push
</commit_message>
<xml_diff>
--- a/novo documento.docx
+++ b/novo documento.docx
@@ -15,6 +15,15 @@
     <w:p>
       <w:r>
         <w:t>Novamente alteração</w:t>
+      </w:r>
+    </w:p>
+    <w:p/>
+    <w:p>
+      <w:r>
+        <w:t xml:space="preserve">Alteração </w:t>
+      </w:r>
+      <w:r>
+        <w:t>Commit &amp; Push</w:t>
       </w:r>
     </w:p>
     <w:sectPr>

</xml_diff>